<commit_message>
Skrivit mer på GDD nästan färdigt
</commit_message>
<xml_diff>
--- a/GDD Rolling Elements.docx
+++ b/GDD Rolling Elements.docx
@@ -33,7 +33,7 @@
           <w:sz w:val="32"/>
           <w:szCs w:val="32"/>
         </w:rPr>
-        <w:t>Gamedesign dokument av</w:t>
+        <w:t>Gamedesigndokument av</w:t>
       </w:r>
     </w:p>
     <w:p>
@@ -54,6 +54,15 @@
     </w:p>
     <w:p>
       <w:pPr>
+        <w:jc w:val="center"/>
+        <w:rPr>
+          <w:sz w:val="32"/>
+          <w:szCs w:val="32"/>
+        </w:rPr>
+      </w:pPr>
+    </w:p>
+    <w:p>
+      <w:pPr>
         <w:spacing w:line="360" w:lineRule="auto"/>
         <w:rPr>
           <w:b/>
@@ -72,19 +81,188 @@
     </w:p>
     <w:p>
       <w:pPr>
-        <w:spacing w:line="360" w:lineRule="auto"/>
-        <w:jc w:val="both"/>
-        <w:rPr>
-          <w:sz w:val="24"/>
-          <w:szCs w:val="24"/>
-        </w:rPr>
-      </w:pPr>
-    </w:p>
-    <w:p>
-      <w:pPr>
-        <w:spacing w:line="360" w:lineRule="auto"/>
-        <w:jc w:val="both"/>
-        <w:rPr>
+        <w:pStyle w:val="Liststycke"/>
+        <w:numPr>
+          <w:ilvl w:val="0"/>
+          <w:numId w:val="1"/>
+        </w:numPr>
+        <w:spacing w:line="360" w:lineRule="auto"/>
+        <w:rPr>
+          <w:sz w:val="24"/>
+          <w:szCs w:val="24"/>
+        </w:rPr>
+      </w:pPr>
+      <w:r>
+        <w:rPr>
+          <w:sz w:val="24"/>
+          <w:szCs w:val="24"/>
+        </w:rPr>
+        <w:t>Sammanfattning</w:t>
+      </w:r>
+    </w:p>
+    <w:p>
+      <w:pPr>
+        <w:pStyle w:val="Liststycke"/>
+        <w:numPr>
+          <w:ilvl w:val="0"/>
+          <w:numId w:val="1"/>
+        </w:numPr>
+        <w:spacing w:line="360" w:lineRule="auto"/>
+        <w:rPr>
+          <w:sz w:val="24"/>
+          <w:szCs w:val="24"/>
+        </w:rPr>
+      </w:pPr>
+      <w:r>
+        <w:rPr>
+          <w:sz w:val="24"/>
+          <w:szCs w:val="24"/>
+        </w:rPr>
+        <w:t>Inspiration</w:t>
+      </w:r>
+    </w:p>
+    <w:p>
+      <w:pPr>
+        <w:pStyle w:val="Liststycke"/>
+        <w:numPr>
+          <w:ilvl w:val="0"/>
+          <w:numId w:val="1"/>
+        </w:numPr>
+        <w:spacing w:line="360" w:lineRule="auto"/>
+        <w:rPr>
+          <w:sz w:val="24"/>
+          <w:szCs w:val="24"/>
+        </w:rPr>
+      </w:pPr>
+      <w:r>
+        <w:rPr>
+          <w:sz w:val="24"/>
+          <w:szCs w:val="24"/>
+        </w:rPr>
+        <w:t>Genre</w:t>
+      </w:r>
+    </w:p>
+    <w:p>
+      <w:pPr>
+        <w:pStyle w:val="Liststycke"/>
+        <w:numPr>
+          <w:ilvl w:val="0"/>
+          <w:numId w:val="1"/>
+        </w:numPr>
+        <w:spacing w:line="360" w:lineRule="auto"/>
+        <w:rPr>
+          <w:sz w:val="24"/>
+          <w:szCs w:val="24"/>
+        </w:rPr>
+      </w:pPr>
+      <w:r>
+        <w:rPr>
+          <w:sz w:val="24"/>
+          <w:szCs w:val="24"/>
+        </w:rPr>
+        <w:t>Introduktion</w:t>
+      </w:r>
+    </w:p>
+    <w:p>
+      <w:pPr>
+        <w:pStyle w:val="Liststycke"/>
+        <w:numPr>
+          <w:ilvl w:val="0"/>
+          <w:numId w:val="1"/>
+        </w:numPr>
+        <w:spacing w:line="360" w:lineRule="auto"/>
+        <w:rPr>
+          <w:sz w:val="24"/>
+          <w:szCs w:val="24"/>
+        </w:rPr>
+      </w:pPr>
+      <w:r>
+        <w:rPr>
+          <w:sz w:val="24"/>
+          <w:szCs w:val="24"/>
+        </w:rPr>
+        <w:t>Mekaniker och interaktioner</w:t>
+      </w:r>
+    </w:p>
+    <w:p>
+      <w:pPr>
+        <w:pStyle w:val="Liststycke"/>
+        <w:numPr>
+          <w:ilvl w:val="0"/>
+          <w:numId w:val="1"/>
+        </w:numPr>
+        <w:spacing w:line="360" w:lineRule="auto"/>
+        <w:rPr>
+          <w:sz w:val="24"/>
+          <w:szCs w:val="24"/>
+        </w:rPr>
+      </w:pPr>
+      <w:r>
+        <w:rPr>
+          <w:sz w:val="24"/>
+          <w:szCs w:val="24"/>
+        </w:rPr>
+        <w:t>Utvecklingsplattform</w:t>
+      </w:r>
+    </w:p>
+    <w:p>
+      <w:pPr>
+        <w:pStyle w:val="Liststycke"/>
+        <w:numPr>
+          <w:ilvl w:val="0"/>
+          <w:numId w:val="1"/>
+        </w:numPr>
+        <w:spacing w:line="360" w:lineRule="auto"/>
+        <w:rPr>
+          <w:sz w:val="24"/>
+          <w:szCs w:val="24"/>
+        </w:rPr>
+      </w:pPr>
+      <w:r>
+        <w:rPr>
+          <w:sz w:val="24"/>
+          <w:szCs w:val="24"/>
+        </w:rPr>
+        <w:t>Vinst och förlust</w:t>
+      </w:r>
+    </w:p>
+    <w:p>
+      <w:pPr>
+        <w:pStyle w:val="Liststycke"/>
+        <w:numPr>
+          <w:ilvl w:val="0"/>
+          <w:numId w:val="1"/>
+        </w:numPr>
+        <w:spacing w:line="360" w:lineRule="auto"/>
+        <w:rPr>
+          <w:sz w:val="24"/>
+          <w:szCs w:val="24"/>
+        </w:rPr>
+      </w:pPr>
+      <w:r>
+        <w:rPr>
+          <w:sz w:val="24"/>
+          <w:szCs w:val="24"/>
+        </w:rPr>
+        <w:t>Mål</w:t>
+      </w:r>
+    </w:p>
+    <w:p>
+      <w:pPr>
+        <w:spacing w:line="360" w:lineRule="auto"/>
+        <w:ind w:left="360"/>
+        <w:rPr>
+          <w:sz w:val="24"/>
+          <w:szCs w:val="24"/>
+        </w:rPr>
+      </w:pPr>
+    </w:p>
+    <w:p>
+      <w:pPr>
+        <w:spacing w:line="360" w:lineRule="auto"/>
+        <w:jc w:val="both"/>
+        <w:rPr>
+          <w:b/>
           <w:sz w:val="24"/>
           <w:szCs w:val="24"/>
         </w:rPr>
@@ -97,386 +275,1176 @@
         </w:rPr>
         <w:t xml:space="preserve">Sammanfattning: </w:t>
       </w:r>
-      <w:r>
+    </w:p>
+    <w:p>
+      <w:pPr>
+        <w:spacing w:line="360" w:lineRule="auto"/>
+        <w:jc w:val="both"/>
+        <w:rPr>
+          <w:sz w:val="24"/>
+          <w:szCs w:val="24"/>
+        </w:rPr>
+      </w:pPr>
+      <w:r>
+        <w:rPr>
+          <w:sz w:val="24"/>
+          <w:szCs w:val="24"/>
+        </w:rPr>
+        <w:t xml:space="preserve">Ganska rakt på. Rulla en kula på olika banor och lös de olika pusslen kulan stöter på. Använd de olika elementen med finess och tajming för att </w:t>
+      </w:r>
+      <w:r>
+        <w:rPr>
+          <w:sz w:val="24"/>
+          <w:szCs w:val="24"/>
+        </w:rPr>
+        <w:t>hinna inom tidsramen.</w:t>
+      </w:r>
+    </w:p>
+    <w:p>
+      <w:pPr>
+        <w:spacing w:line="360" w:lineRule="auto"/>
+        <w:jc w:val="both"/>
+        <w:rPr>
+          <w:sz w:val="24"/>
+          <w:szCs w:val="24"/>
+        </w:rPr>
+      </w:pPr>
+      <w:r>
+        <w:rPr>
+          <w:sz w:val="24"/>
+          <w:szCs w:val="24"/>
+        </w:rPr>
+        <w:t>Spelet kommer utvecklas till PC.</w:t>
+      </w:r>
+    </w:p>
+    <w:p>
+      <w:pPr>
+        <w:spacing w:line="360" w:lineRule="auto"/>
+        <w:jc w:val="both"/>
+        <w:rPr>
+          <w:sz w:val="24"/>
+          <w:szCs w:val="24"/>
+        </w:rPr>
+      </w:pPr>
+    </w:p>
+    <w:p>
+      <w:pPr>
+        <w:spacing w:line="360" w:lineRule="auto"/>
+        <w:jc w:val="both"/>
+        <w:rPr>
+          <w:b/>
+          <w:sz w:val="24"/>
+          <w:szCs w:val="24"/>
+        </w:rPr>
+      </w:pPr>
+      <w:r>
+        <w:rPr>
+          <w:b/>
+          <w:sz w:val="24"/>
+          <w:szCs w:val="24"/>
+        </w:rPr>
+        <w:t>Inspiration:</w:t>
+      </w:r>
+    </w:p>
+    <w:p>
+      <w:pPr>
+        <w:spacing w:line="360" w:lineRule="auto"/>
+        <w:jc w:val="both"/>
+        <w:rPr>
+          <w:sz w:val="24"/>
+          <w:szCs w:val="24"/>
+          <w:lang w:val="en-US"/>
+        </w:rPr>
+      </w:pPr>
+      <w:r>
+        <w:rPr>
+          <w:sz w:val="24"/>
+          <w:szCs w:val="24"/>
+          <w:lang w:val="en-US"/>
+        </w:rPr>
+        <w:t>Marble Madness</w:t>
+      </w:r>
+    </w:p>
+    <w:p>
+      <w:pPr>
+        <w:spacing w:line="360" w:lineRule="auto"/>
+        <w:jc w:val="both"/>
+        <w:rPr>
+          <w:sz w:val="24"/>
+          <w:szCs w:val="24"/>
+        </w:rPr>
+      </w:pPr>
+      <w:r>
+        <w:rPr>
+          <w:sz w:val="24"/>
+          <w:szCs w:val="24"/>
+          <w:lang w:val="en-US"/>
+        </w:rPr>
+        <w:t>The four e</w:t>
+      </w:r>
+      <w:r>
+        <w:rPr>
+          <w:sz w:val="24"/>
+          <w:szCs w:val="24"/>
+          <w:lang w:val="en-US"/>
+        </w:rPr>
+        <w:t>lements</w:t>
+      </w:r>
+      <w:r>
+        <w:rPr>
+          <w:sz w:val="24"/>
+          <w:szCs w:val="24"/>
+        </w:rPr>
+        <w:t xml:space="preserve"> </w:t>
+      </w:r>
+    </w:p>
+    <w:p>
+      <w:pPr>
+        <w:spacing w:line="360" w:lineRule="auto"/>
+        <w:jc w:val="both"/>
+        <w:rPr>
+          <w:sz w:val="24"/>
+          <w:szCs w:val="24"/>
+        </w:rPr>
+      </w:pPr>
+    </w:p>
+    <w:p>
+      <w:pPr>
+        <w:spacing w:line="360" w:lineRule="auto"/>
+        <w:jc w:val="both"/>
+        <w:rPr>
+          <w:sz w:val="24"/>
+          <w:szCs w:val="24"/>
+        </w:rPr>
+      </w:pPr>
+      <w:r>
+        <w:rPr>
+          <w:b/>
+          <w:sz w:val="24"/>
+          <w:szCs w:val="24"/>
+        </w:rPr>
+        <w:t>Genre:</w:t>
+      </w:r>
+      <w:r>
+        <w:rPr>
+          <w:b/>
+          <w:sz w:val="24"/>
+          <w:szCs w:val="24"/>
+        </w:rPr>
+        <w:t xml:space="preserve"> </w:t>
+      </w:r>
+      <w:r>
+        <w:rPr>
+          <w:sz w:val="24"/>
+          <w:szCs w:val="24"/>
+        </w:rPr>
+        <w:t>Problemlösning, p</w:t>
+      </w:r>
+      <w:r>
+        <w:rPr>
+          <w:sz w:val="24"/>
+          <w:szCs w:val="24"/>
+        </w:rPr>
+        <w:t>lattform, racing.</w:t>
+      </w:r>
+    </w:p>
+    <w:p>
+      <w:pPr>
+        <w:spacing w:line="360" w:lineRule="auto"/>
+        <w:jc w:val="both"/>
+        <w:rPr>
+          <w:sz w:val="24"/>
+          <w:szCs w:val="24"/>
+        </w:rPr>
+      </w:pPr>
+    </w:p>
+    <w:p>
+      <w:pPr>
+        <w:spacing w:line="360" w:lineRule="auto"/>
+        <w:jc w:val="both"/>
+        <w:rPr>
+          <w:b/>
+          <w:sz w:val="24"/>
+          <w:szCs w:val="24"/>
+        </w:rPr>
+      </w:pPr>
+      <w:r>
+        <w:rPr>
+          <w:b/>
+          <w:sz w:val="24"/>
+          <w:szCs w:val="24"/>
+        </w:rPr>
+        <w:lastRenderedPageBreak/>
+        <w:t>Introduktion:</w:t>
+      </w:r>
+    </w:p>
+    <w:p>
+      <w:pPr>
+        <w:spacing w:line="360" w:lineRule="auto"/>
+        <w:jc w:val="both"/>
+        <w:rPr>
+          <w:sz w:val="24"/>
+          <w:szCs w:val="24"/>
+        </w:rPr>
+      </w:pPr>
+      <w:r>
+        <w:rPr>
+          <w:sz w:val="24"/>
+          <w:szCs w:val="24"/>
+        </w:rPr>
+        <w:t xml:space="preserve">En kula har fått uppdraget att skapa ordning och reda i en kaosartad tid med stormar, bränder, översvämningar och jordskred. Med hjälp av de fyra elementen ska kulan ta sig genom de olika banorna för att hitta svaret på hur balansen i världen ska komma tillbaka. Under resans gång kommer kulan stöta på olika hinder som </w:t>
+      </w:r>
+      <w:r>
+        <w:rPr>
+          <w:sz w:val="24"/>
+          <w:szCs w:val="24"/>
+        </w:rPr>
+        <w:t xml:space="preserve">måste lösas för att ta sig vidare och till slut få reda på hur man ska skapa balans i världen igen. </w:t>
+      </w:r>
+      <w:r>
+        <w:rPr>
+          <w:sz w:val="24"/>
+          <w:szCs w:val="24"/>
+        </w:rPr>
+        <w:t>K</w:t>
+      </w:r>
+      <w:r>
+        <w:rPr>
+          <w:sz w:val="24"/>
+          <w:szCs w:val="24"/>
+        </w:rPr>
+        <w:t xml:space="preserve">ulan </w:t>
+      </w:r>
+      <w:r>
+        <w:rPr>
+          <w:sz w:val="24"/>
+          <w:szCs w:val="24"/>
+        </w:rPr>
+        <w:t xml:space="preserve">måste </w:t>
+      </w:r>
+      <w:r>
+        <w:rPr>
+          <w:sz w:val="24"/>
+          <w:szCs w:val="24"/>
+        </w:rPr>
+        <w:t xml:space="preserve">ändra sitt </w:t>
+      </w:r>
+      <w:r>
+        <w:rPr>
+          <w:sz w:val="24"/>
+          <w:szCs w:val="24"/>
+        </w:rPr>
+        <w:t>element så att det passar med marken den är på och att bestraffningen inte blir för stor. Marken bär också på de fyra elementen</w:t>
+      </w:r>
+      <w:r>
+        <w:rPr>
+          <w:sz w:val="24"/>
+          <w:szCs w:val="24"/>
+        </w:rPr>
+        <w:t xml:space="preserve"> som också kan påverka kulans beteende och även påverkas av kulans state</w:t>
+      </w:r>
+      <w:r>
+        <w:rPr>
+          <w:sz w:val="24"/>
+          <w:szCs w:val="24"/>
+        </w:rPr>
+        <w:t>.</w:t>
+      </w:r>
+    </w:p>
+    <w:p>
+      <w:pPr>
+        <w:spacing w:line="360" w:lineRule="auto"/>
+        <w:jc w:val="both"/>
+        <w:rPr>
+          <w:sz w:val="24"/>
+          <w:szCs w:val="24"/>
+        </w:rPr>
+      </w:pPr>
+    </w:p>
+    <w:p>
+      <w:pPr>
+        <w:spacing w:line="360" w:lineRule="auto"/>
+        <w:jc w:val="both"/>
+        <w:rPr>
+          <w:b/>
+          <w:sz w:val="24"/>
+          <w:szCs w:val="24"/>
+        </w:rPr>
+      </w:pPr>
+      <w:r>
+        <w:rPr>
+          <w:b/>
+          <w:sz w:val="24"/>
+          <w:szCs w:val="24"/>
+        </w:rPr>
+        <w:t>Beskrivning:</w:t>
+      </w:r>
+    </w:p>
+    <w:p>
+      <w:pPr>
+        <w:spacing w:line="360" w:lineRule="auto"/>
+        <w:jc w:val="both"/>
         <w:rPr>
           <w:rFonts w:cstheme="minorHAnsi"/>
           <w:color w:val="000000"/>
           <w:sz w:val="24"/>
           <w:szCs w:val="24"/>
         </w:rPr>
-        <w:t>Vad vet du om de fyra elementen? Finns det ett femte element? Du är en boll som av någon outgrundlig anledning fått kraften att tämja de fyra elementen. Tänk dig att vara beroende av de olika elementen och med finess använda dom för att klara dig. Du kan närsomhelst skifta mellan de olika elementen, använd dem väl och på rätt ställe. Håll dig till reglerna och trilla inte ner i avgrunden. Skyddar vatten mot eld, eller? Hur blir det om man vänder på det? Här kan vad som helst hända, ta inte det självklara för givet. Du kommer uppleva något du aldrig trott var möjligt. Lita inte på allt du ser.</w:t>
-      </w:r>
-    </w:p>
-    <w:p>
-      <w:pPr>
-        <w:spacing w:line="360" w:lineRule="auto"/>
-        <w:jc w:val="both"/>
-        <w:rPr>
-          <w:b/>
-          <w:sz w:val="24"/>
-          <w:szCs w:val="24"/>
-          <w:lang w:val="en-US"/>
-        </w:rPr>
-      </w:pPr>
-      <w:r>
-        <w:rPr>
-          <w:b/>
-          <w:sz w:val="24"/>
-          <w:szCs w:val="24"/>
-          <w:lang w:val="en-US"/>
-        </w:rPr>
-        <w:t>Inspiration:</w:t>
-      </w:r>
-    </w:p>
-    <w:p>
-      <w:pPr>
-        <w:spacing w:line="360" w:lineRule="auto"/>
-        <w:jc w:val="both"/>
-        <w:rPr>
-          <w:sz w:val="24"/>
-          <w:szCs w:val="24"/>
-          <w:lang w:val="en-US"/>
-        </w:rPr>
-      </w:pPr>
-      <w:r>
-        <w:rPr>
-          <w:sz w:val="24"/>
-          <w:szCs w:val="24"/>
-          <w:lang w:val="en-US"/>
-        </w:rPr>
-        <w:t>Marble Madness</w:t>
-      </w:r>
-    </w:p>
-    <w:p>
-      <w:pPr>
-        <w:spacing w:line="360" w:lineRule="auto"/>
-        <w:jc w:val="both"/>
-        <w:rPr>
-          <w:sz w:val="24"/>
-          <w:szCs w:val="24"/>
-          <w:lang w:val="en-US"/>
-        </w:rPr>
-      </w:pPr>
-      <w:r>
-        <w:rPr>
-          <w:sz w:val="24"/>
-          <w:szCs w:val="24"/>
-          <w:lang w:val="en-US"/>
-        </w:rPr>
-        <w:t>The four e</w:t>
-      </w:r>
-      <w:r>
-        <w:rPr>
-          <w:sz w:val="24"/>
-          <w:szCs w:val="24"/>
-          <w:lang w:val="en-US"/>
-        </w:rPr>
-        <w:t>lements</w:t>
-      </w:r>
-    </w:p>
-    <w:p>
-      <w:pPr>
-        <w:spacing w:line="360" w:lineRule="auto"/>
-        <w:jc w:val="both"/>
-        <w:rPr>
-          <w:b/>
-          <w:sz w:val="24"/>
-          <w:szCs w:val="24"/>
-          <w:lang w:val="en-US"/>
-        </w:rPr>
-      </w:pPr>
-      <w:r>
-        <w:rPr>
-          <w:b/>
-          <w:sz w:val="24"/>
-          <w:szCs w:val="24"/>
-          <w:lang w:val="en-US"/>
-        </w:rPr>
-        <w:t>Genre:</w:t>
-      </w:r>
-    </w:p>
-    <w:p>
-      <w:pPr>
-        <w:spacing w:line="360" w:lineRule="auto"/>
-        <w:jc w:val="both"/>
-        <w:rPr>
-          <w:sz w:val="24"/>
-          <w:szCs w:val="24"/>
-        </w:rPr>
-      </w:pPr>
-      <w:r>
-        <w:rPr>
-          <w:sz w:val="24"/>
-          <w:szCs w:val="24"/>
-        </w:rPr>
-        <w:t>Probl</w:t>
-      </w:r>
-      <w:r>
-        <w:rPr>
-          <w:sz w:val="24"/>
-          <w:szCs w:val="24"/>
-        </w:rPr>
-        <w:t xml:space="preserve">emlösning, </w:t>
-      </w:r>
-      <w:r>
-        <w:rPr>
-          <w:sz w:val="24"/>
-          <w:szCs w:val="24"/>
-        </w:rPr>
-        <w:t>p</w:t>
-      </w:r>
-      <w:r>
-        <w:rPr>
-          <w:sz w:val="24"/>
-          <w:szCs w:val="24"/>
-        </w:rPr>
-        <w:t>lattform, racing.</w:t>
-      </w:r>
-    </w:p>
-    <w:p>
-      <w:pPr>
-        <w:spacing w:line="360" w:lineRule="auto"/>
-        <w:jc w:val="both"/>
-        <w:rPr>
-          <w:b/>
-          <w:sz w:val="24"/>
-          <w:szCs w:val="24"/>
-        </w:rPr>
-      </w:pPr>
-      <w:r>
-        <w:rPr>
-          <w:b/>
-          <w:sz w:val="24"/>
-          <w:szCs w:val="24"/>
-        </w:rPr>
-        <w:t>Plattform:</w:t>
-      </w:r>
-    </w:p>
-    <w:p>
-      <w:pPr>
-        <w:spacing w:line="360" w:lineRule="auto"/>
-        <w:jc w:val="both"/>
-        <w:rPr>
-          <w:sz w:val="24"/>
-          <w:szCs w:val="24"/>
-        </w:rPr>
-      </w:pPr>
-    </w:p>
-    <w:p>
-      <w:pPr>
-        <w:spacing w:line="360" w:lineRule="auto"/>
-        <w:jc w:val="both"/>
-        <w:rPr>
-          <w:sz w:val="24"/>
-          <w:szCs w:val="24"/>
-        </w:rPr>
-      </w:pPr>
-      <w:r>
-        <w:rPr>
-          <w:b/>
-          <w:sz w:val="24"/>
-          <w:szCs w:val="24"/>
-        </w:rPr>
-        <w:t>Utvecklingsplattform:</w:t>
-      </w:r>
-      <w:r>
-        <w:rPr>
-          <w:b/>
+      </w:pPr>
+      <w:r>
+        <w:rPr>
+          <w:rFonts w:cstheme="minorHAnsi"/>
+          <w:color w:val="000000"/>
+          <w:sz w:val="24"/>
+          <w:szCs w:val="24"/>
+        </w:rPr>
+        <w:t xml:space="preserve">Vad vet du om de fyra elementen? Finns det ett femte element? Du är en </w:t>
+      </w:r>
+      <w:r>
+        <w:rPr>
+          <w:rFonts w:cstheme="minorHAnsi"/>
+          <w:color w:val="000000"/>
+          <w:sz w:val="24"/>
+          <w:szCs w:val="24"/>
+        </w:rPr>
+        <w:t>kula</w:t>
+      </w:r>
+      <w:r>
+        <w:rPr>
+          <w:rFonts w:cstheme="minorHAnsi"/>
+          <w:color w:val="000000"/>
+          <w:sz w:val="24"/>
+          <w:szCs w:val="24"/>
+        </w:rPr>
+        <w:t xml:space="preserve"> som av någon outgrundlig anledning fått kraften att tämja de fyra elementen. Tänk dig att vara beroende av de olika elementen och med finess använda dom för att klara dig. Du kan närsomhelst skifta mellan de olika elementen, använd dem väl och på rätt ställe. Håll dig till reglerna och trilla inte ner i avgrunden. Skyddar vatten mot eld, eller? Hur blir det om man vänder på det? Här kan vad som helst hända, ta inte det självklara för givet. Du kommer uppleva något du aldrig trott var möjligt. Lita inte på allt du ser.</w:t>
+      </w:r>
+    </w:p>
+    <w:p>
+      <w:pPr>
+        <w:spacing w:line="360" w:lineRule="auto"/>
+        <w:jc w:val="both"/>
+        <w:rPr>
+          <w:sz w:val="24"/>
+          <w:szCs w:val="24"/>
+        </w:rPr>
+      </w:pPr>
+    </w:p>
+    <w:p>
+      <w:pPr>
+        <w:spacing w:line="360" w:lineRule="auto"/>
+        <w:jc w:val="both"/>
+        <w:rPr>
+          <w:b/>
+          <w:sz w:val="24"/>
+          <w:szCs w:val="24"/>
+        </w:rPr>
+      </w:pPr>
+      <w:r>
+        <w:rPr>
+          <w:b/>
+          <w:sz w:val="24"/>
+          <w:szCs w:val="24"/>
+        </w:rPr>
+        <w:t>Mekaniker och interaktioner:</w:t>
+      </w:r>
+    </w:p>
+    <w:p>
+      <w:pPr>
+        <w:spacing w:line="360" w:lineRule="auto"/>
+        <w:jc w:val="both"/>
+        <w:rPr>
+          <w:b/>
+          <w:sz w:val="24"/>
+          <w:szCs w:val="24"/>
+        </w:rPr>
+      </w:pPr>
+      <w:r>
+        <w:rPr>
+          <w:b/>
+          <w:sz w:val="24"/>
+          <w:szCs w:val="24"/>
+        </w:rPr>
+        <w:t>Styrning</w:t>
+      </w:r>
+      <w:r>
+        <w:rPr>
+          <w:b/>
+          <w:sz w:val="24"/>
+          <w:szCs w:val="24"/>
+        </w:rPr>
+        <w:t xml:space="preserve">: </w:t>
+      </w:r>
+    </w:p>
+    <w:p>
+      <w:pPr>
+        <w:spacing w:line="360" w:lineRule="auto"/>
+        <w:jc w:val="both"/>
+        <w:rPr>
+          <w:sz w:val="24"/>
+          <w:szCs w:val="24"/>
+        </w:rPr>
+      </w:pPr>
+      <w:r>
+        <w:rPr>
+          <w:sz w:val="24"/>
+          <w:szCs w:val="24"/>
+        </w:rPr>
+        <w:t>Använd W,</w:t>
+      </w:r>
+      <w:r>
+        <w:rPr>
           <w:sz w:val="24"/>
           <w:szCs w:val="24"/>
         </w:rPr>
         <w:t xml:space="preserve"> </w:t>
       </w:r>
-      <w:proofErr w:type="spellStart"/>
-      <w:r>
-        <w:rPr>
-          <w:sz w:val="24"/>
-          <w:szCs w:val="24"/>
-        </w:rPr>
-        <w:t>Unity</w:t>
-      </w:r>
-      <w:proofErr w:type="spellEnd"/>
-    </w:p>
-    <w:p>
-      <w:pPr>
-        <w:spacing w:line="360" w:lineRule="auto"/>
-        <w:jc w:val="both"/>
-        <w:rPr>
-          <w:sz w:val="24"/>
-          <w:szCs w:val="24"/>
-        </w:rPr>
-      </w:pPr>
-    </w:p>
-    <w:p>
-      <w:pPr>
-        <w:spacing w:line="360" w:lineRule="auto"/>
-        <w:jc w:val="both"/>
-        <w:rPr>
-          <w:b/>
-          <w:sz w:val="24"/>
-          <w:szCs w:val="24"/>
-        </w:rPr>
-      </w:pPr>
-      <w:r>
-        <w:rPr>
-          <w:b/>
-          <w:sz w:val="24"/>
-          <w:szCs w:val="24"/>
-        </w:rPr>
-        <w:t>Introduktion:</w:t>
-      </w:r>
-    </w:p>
-    <w:p>
-      <w:pPr>
-        <w:spacing w:line="360" w:lineRule="auto"/>
-        <w:jc w:val="both"/>
-        <w:rPr>
-          <w:sz w:val="24"/>
-          <w:szCs w:val="24"/>
-        </w:rPr>
-      </w:pPr>
-    </w:p>
-    <w:p>
-      <w:pPr>
-        <w:spacing w:line="360" w:lineRule="auto"/>
-        <w:jc w:val="both"/>
-        <w:rPr>
-          <w:b/>
-          <w:sz w:val="24"/>
-          <w:szCs w:val="24"/>
-        </w:rPr>
-      </w:pPr>
-      <w:r>
-        <w:rPr>
-          <w:b/>
-          <w:sz w:val="24"/>
-          <w:szCs w:val="24"/>
-        </w:rPr>
-        <w:t>Mekaniker och interaktioner:</w:t>
-      </w:r>
-    </w:p>
-    <w:p>
-      <w:pPr>
-        <w:spacing w:line="360" w:lineRule="auto"/>
-        <w:jc w:val="both"/>
-        <w:rPr>
-          <w:sz w:val="24"/>
-          <w:szCs w:val="24"/>
-        </w:rPr>
-      </w:pPr>
-    </w:p>
-    <w:p>
-      <w:pPr>
-        <w:spacing w:line="360" w:lineRule="auto"/>
-        <w:jc w:val="both"/>
-        <w:rPr>
-          <w:b/>
-          <w:sz w:val="24"/>
-          <w:szCs w:val="24"/>
-        </w:rPr>
-      </w:pPr>
-      <w:proofErr w:type="spellStart"/>
-      <w:r>
-        <w:rPr>
-          <w:b/>
-          <w:sz w:val="24"/>
-          <w:szCs w:val="24"/>
-        </w:rPr>
-        <w:t>Win</w:t>
-      </w:r>
-      <w:proofErr w:type="spellEnd"/>
-      <w:r>
-        <w:rPr>
-          <w:b/>
-          <w:sz w:val="24"/>
-          <w:szCs w:val="24"/>
-        </w:rPr>
-        <w:t xml:space="preserve"> and </w:t>
-      </w:r>
-      <w:proofErr w:type="spellStart"/>
-      <w:r>
-        <w:rPr>
-          <w:b/>
-          <w:sz w:val="24"/>
-          <w:szCs w:val="24"/>
-        </w:rPr>
-        <w:t>Loose</w:t>
-      </w:r>
-      <w:proofErr w:type="spellEnd"/>
-      <w:r>
-        <w:rPr>
-          <w:b/>
+      <w:r>
+        <w:rPr>
+          <w:sz w:val="24"/>
+          <w:szCs w:val="24"/>
+        </w:rPr>
+        <w:t>A,</w:t>
+      </w:r>
+      <w:r>
+        <w:rPr>
           <w:sz w:val="24"/>
           <w:szCs w:val="24"/>
         </w:rPr>
         <w:t xml:space="preserve"> </w:t>
       </w:r>
-      <w:proofErr w:type="spellStart"/>
-      <w:r>
-        <w:rPr>
-          <w:b/>
-          <w:sz w:val="24"/>
-          <w:szCs w:val="24"/>
-        </w:rPr>
-        <w:t>states</w:t>
-      </w:r>
-      <w:proofErr w:type="spellEnd"/>
-      <w:r>
-        <w:rPr>
-          <w:b/>
-          <w:sz w:val="24"/>
-          <w:szCs w:val="24"/>
-        </w:rPr>
-        <w:t>:</w:t>
-      </w:r>
-    </w:p>
-    <w:p>
-      <w:pPr>
-        <w:spacing w:line="360" w:lineRule="auto"/>
-        <w:jc w:val="both"/>
-        <w:rPr>
-          <w:sz w:val="24"/>
-          <w:szCs w:val="24"/>
-        </w:rPr>
-      </w:pPr>
-    </w:p>
-    <w:p>
-      <w:pPr>
-        <w:spacing w:line="360" w:lineRule="auto"/>
-        <w:jc w:val="both"/>
-        <w:rPr>
-          <w:sz w:val="24"/>
-          <w:szCs w:val="24"/>
-        </w:rPr>
-      </w:pPr>
-      <w:r>
-        <w:rPr>
-          <w:b/>
-          <w:sz w:val="24"/>
-          <w:szCs w:val="24"/>
-        </w:rPr>
-        <w:t>Mål:</w:t>
-      </w:r>
-      <w:r>
-        <w:rPr>
-          <w:b/>
+      <w:r>
+        <w:rPr>
+          <w:sz w:val="24"/>
+          <w:szCs w:val="24"/>
+        </w:rPr>
+        <w:t>S,</w:t>
+      </w:r>
+      <w:r>
+        <w:rPr>
           <w:sz w:val="24"/>
           <w:szCs w:val="24"/>
         </w:rPr>
         <w:t xml:space="preserve"> </w:t>
       </w:r>
-    </w:p>
-    <w:p>
-      <w:pPr>
-        <w:spacing w:line="360" w:lineRule="auto"/>
-        <w:jc w:val="both"/>
-        <w:rPr>
-          <w:sz w:val="24"/>
-          <w:szCs w:val="24"/>
-        </w:rPr>
-      </w:pPr>
+      <w:r>
+        <w:rPr>
+          <w:sz w:val="24"/>
+          <w:szCs w:val="24"/>
+        </w:rPr>
+        <w:t>D</w:t>
+      </w:r>
+      <w:r>
+        <w:rPr>
+          <w:sz w:val="24"/>
+          <w:szCs w:val="24"/>
+        </w:rPr>
+        <w:t xml:space="preserve"> eller pilknapparna</w:t>
+      </w:r>
+      <w:r>
+        <w:rPr>
+          <w:sz w:val="24"/>
+          <w:szCs w:val="24"/>
+        </w:rPr>
+        <w:t xml:space="preserve"> för att</w:t>
+      </w:r>
+      <w:r>
+        <w:rPr>
+          <w:sz w:val="24"/>
+          <w:szCs w:val="24"/>
+        </w:rPr>
+        <w:t xml:space="preserve"> styra kulan. </w:t>
+      </w:r>
+    </w:p>
+    <w:p>
+      <w:pPr>
+        <w:spacing w:line="360" w:lineRule="auto"/>
+        <w:jc w:val="both"/>
+        <w:rPr>
+          <w:sz w:val="24"/>
+          <w:szCs w:val="24"/>
+        </w:rPr>
+      </w:pPr>
+      <w:r>
+        <w:rPr>
+          <w:sz w:val="24"/>
+          <w:szCs w:val="24"/>
+        </w:rPr>
+        <w:t xml:space="preserve">Hoppa med kulan </w:t>
+      </w:r>
+      <w:r>
+        <w:rPr>
+          <w:sz w:val="24"/>
+          <w:szCs w:val="24"/>
+        </w:rPr>
+        <w:t xml:space="preserve">på Space knappen. </w:t>
+      </w:r>
       <w:bookmarkStart w:id="0" w:name="_GoBack"/>
       <w:bookmarkEnd w:id="0"/>
+    </w:p>
+    <w:p>
+      <w:pPr>
+        <w:spacing w:line="360" w:lineRule="auto"/>
+        <w:jc w:val="both"/>
+        <w:rPr>
+          <w:sz w:val="24"/>
+          <w:szCs w:val="24"/>
+        </w:rPr>
+      </w:pPr>
+      <w:r>
+        <w:rPr>
+          <w:sz w:val="24"/>
+          <w:szCs w:val="24"/>
+        </w:rPr>
+        <w:t>Ändra Element på 1 = Jord, 2 = Eld, 3 = vatten och 4 = vind.</w:t>
+      </w:r>
+    </w:p>
+    <w:p>
+      <w:pPr>
+        <w:spacing w:line="360" w:lineRule="auto"/>
+        <w:jc w:val="both"/>
+        <w:rPr>
+          <w:sz w:val="24"/>
+          <w:szCs w:val="24"/>
+        </w:rPr>
+      </w:pPr>
+    </w:p>
+    <w:p>
+      <w:pPr>
+        <w:spacing w:line="360" w:lineRule="auto"/>
+        <w:jc w:val="both"/>
+        <w:rPr>
+          <w:b/>
+          <w:sz w:val="24"/>
+          <w:szCs w:val="24"/>
+        </w:rPr>
+      </w:pPr>
+      <w:r>
+        <w:rPr>
+          <w:b/>
+          <w:sz w:val="24"/>
+          <w:szCs w:val="24"/>
+        </w:rPr>
+        <w:lastRenderedPageBreak/>
+        <w:t>Interaktion</w:t>
+      </w:r>
+      <w:r>
+        <w:rPr>
+          <w:b/>
+          <w:sz w:val="24"/>
+          <w:szCs w:val="24"/>
+        </w:rPr>
+        <w:t>er/Mekaniker</w:t>
+      </w:r>
+      <w:r>
+        <w:rPr>
+          <w:b/>
+          <w:sz w:val="24"/>
+          <w:szCs w:val="24"/>
+        </w:rPr>
+        <w:t>:</w:t>
+      </w:r>
+    </w:p>
+    <w:p>
+      <w:pPr>
+        <w:spacing w:line="360" w:lineRule="auto"/>
+        <w:jc w:val="both"/>
+        <w:rPr>
+          <w:sz w:val="24"/>
+          <w:szCs w:val="24"/>
+        </w:rPr>
+      </w:pPr>
+      <w:r>
+        <w:rPr>
+          <w:sz w:val="24"/>
+          <w:szCs w:val="24"/>
+        </w:rPr>
+        <w:t>Beroende på vilket element</w:t>
+      </w:r>
+      <w:r>
+        <w:rPr>
+          <w:sz w:val="24"/>
+          <w:szCs w:val="24"/>
+        </w:rPr>
+        <w:t>,</w:t>
+      </w:r>
+      <w:r>
+        <w:rPr>
+          <w:sz w:val="24"/>
+          <w:szCs w:val="24"/>
+        </w:rPr>
+        <w:t xml:space="preserve"> kulan har på sig kommer det hända olika saker med kulan och eller marken. </w:t>
+      </w:r>
+    </w:p>
+    <w:p>
+      <w:pPr>
+        <w:spacing w:line="360" w:lineRule="auto"/>
+        <w:jc w:val="both"/>
+        <w:rPr>
+          <w:sz w:val="24"/>
+          <w:szCs w:val="24"/>
+        </w:rPr>
+      </w:pPr>
+      <w:r>
+        <w:rPr>
+          <w:sz w:val="24"/>
+          <w:szCs w:val="24"/>
+        </w:rPr>
+        <w:t>Om kulan är</w:t>
+      </w:r>
+      <w:r>
+        <w:rPr>
+          <w:i/>
+          <w:sz w:val="24"/>
+          <w:szCs w:val="24"/>
+        </w:rPr>
+        <w:t xml:space="preserve"> Jord</w:t>
+      </w:r>
+      <w:r>
+        <w:rPr>
+          <w:sz w:val="24"/>
+          <w:szCs w:val="24"/>
+        </w:rPr>
+        <w:t xml:space="preserve">, kommer mark med </w:t>
+      </w:r>
+      <w:r>
+        <w:rPr>
+          <w:i/>
+          <w:sz w:val="24"/>
+          <w:szCs w:val="24"/>
+        </w:rPr>
+        <w:t>vatten</w:t>
+      </w:r>
+      <w:r>
+        <w:rPr>
+          <w:sz w:val="24"/>
+          <w:szCs w:val="24"/>
+        </w:rPr>
+        <w:t xml:space="preserve"> på sig försvinna medans mark med</w:t>
+      </w:r>
+      <w:r>
+        <w:rPr>
+          <w:i/>
+          <w:sz w:val="24"/>
+          <w:szCs w:val="24"/>
+        </w:rPr>
+        <w:t xml:space="preserve"> eld</w:t>
+      </w:r>
+      <w:r>
+        <w:rPr>
+          <w:sz w:val="24"/>
+          <w:szCs w:val="24"/>
+        </w:rPr>
+        <w:t xml:space="preserve"> på sig kommer göra att kulan </w:t>
+      </w:r>
+      <w:r>
+        <w:rPr>
+          <w:sz w:val="24"/>
+          <w:szCs w:val="24"/>
+        </w:rPr>
+        <w:t>får en hoppboost</w:t>
+      </w:r>
+      <w:r>
+        <w:rPr>
+          <w:sz w:val="24"/>
+          <w:szCs w:val="24"/>
+        </w:rPr>
+        <w:t xml:space="preserve"> och när mark är </w:t>
+      </w:r>
+      <w:r>
+        <w:rPr>
+          <w:i/>
+          <w:sz w:val="24"/>
+          <w:szCs w:val="24"/>
+        </w:rPr>
+        <w:t>vind</w:t>
+      </w:r>
+      <w:r>
+        <w:rPr>
+          <w:sz w:val="24"/>
+          <w:szCs w:val="24"/>
+        </w:rPr>
+        <w:t xml:space="preserve"> får kulan en fart</w:t>
+      </w:r>
+      <w:r>
+        <w:rPr>
+          <w:sz w:val="24"/>
+          <w:szCs w:val="24"/>
+        </w:rPr>
+        <w:t>bestraffning</w:t>
+      </w:r>
+      <w:r>
+        <w:rPr>
+          <w:sz w:val="24"/>
+          <w:szCs w:val="24"/>
+        </w:rPr>
+        <w:t>.</w:t>
+      </w:r>
+    </w:p>
+    <w:p>
+      <w:pPr>
+        <w:spacing w:line="360" w:lineRule="auto"/>
+        <w:jc w:val="both"/>
+        <w:rPr>
+          <w:sz w:val="24"/>
+          <w:szCs w:val="24"/>
+        </w:rPr>
+      </w:pPr>
+      <w:r>
+        <w:rPr>
+          <w:sz w:val="24"/>
+          <w:szCs w:val="24"/>
+        </w:rPr>
+        <w:t xml:space="preserve">Om kulan är </w:t>
+      </w:r>
+      <w:r>
+        <w:rPr>
+          <w:i/>
+          <w:sz w:val="24"/>
+          <w:szCs w:val="24"/>
+        </w:rPr>
+        <w:t>Eld</w:t>
+      </w:r>
+      <w:r>
+        <w:rPr>
+          <w:sz w:val="24"/>
+          <w:szCs w:val="24"/>
+        </w:rPr>
+        <w:t xml:space="preserve">, och mark är </w:t>
+      </w:r>
+      <w:r>
+        <w:rPr>
+          <w:i/>
+          <w:sz w:val="24"/>
+          <w:szCs w:val="24"/>
+        </w:rPr>
+        <w:t>jord</w:t>
+      </w:r>
+      <w:r>
+        <w:rPr>
+          <w:sz w:val="24"/>
+          <w:szCs w:val="24"/>
+        </w:rPr>
+        <w:t xml:space="preserve"> får kulan en hoppboost, medan mark med </w:t>
+      </w:r>
+      <w:r>
+        <w:rPr>
+          <w:i/>
+          <w:sz w:val="24"/>
+          <w:szCs w:val="24"/>
+        </w:rPr>
+        <w:t>vatten</w:t>
+      </w:r>
+      <w:r>
+        <w:rPr>
+          <w:sz w:val="24"/>
+          <w:szCs w:val="24"/>
+        </w:rPr>
+        <w:t xml:space="preserve"> gör att kulan får en fartbestraffning och mark med </w:t>
+      </w:r>
+      <w:r>
+        <w:rPr>
+          <w:i/>
+          <w:sz w:val="24"/>
+          <w:szCs w:val="24"/>
+        </w:rPr>
+        <w:t>vind</w:t>
+      </w:r>
+      <w:r>
+        <w:rPr>
+          <w:sz w:val="24"/>
+          <w:szCs w:val="24"/>
+        </w:rPr>
+        <w:t xml:space="preserve"> gör att kulan får en betydligare fartökning. </w:t>
+      </w:r>
+    </w:p>
+    <w:p>
+      <w:pPr>
+        <w:spacing w:line="360" w:lineRule="auto"/>
+        <w:jc w:val="both"/>
+        <w:rPr>
+          <w:sz w:val="24"/>
+          <w:szCs w:val="24"/>
+        </w:rPr>
+      </w:pPr>
+      <w:r>
+        <w:rPr>
+          <w:sz w:val="24"/>
+          <w:szCs w:val="24"/>
+        </w:rPr>
+        <w:t xml:space="preserve">Om kulan är </w:t>
+      </w:r>
+      <w:r>
+        <w:rPr>
+          <w:i/>
+          <w:sz w:val="24"/>
+          <w:szCs w:val="24"/>
+        </w:rPr>
+        <w:t>Vatten</w:t>
+      </w:r>
+      <w:r>
+        <w:rPr>
+          <w:i/>
+          <w:sz w:val="24"/>
+          <w:szCs w:val="24"/>
+        </w:rPr>
+        <w:t xml:space="preserve">, </w:t>
+      </w:r>
+      <w:r>
+        <w:rPr>
+          <w:sz w:val="24"/>
+          <w:szCs w:val="24"/>
+        </w:rPr>
+        <w:t xml:space="preserve">och mark är </w:t>
+      </w:r>
+      <w:r>
+        <w:rPr>
+          <w:i/>
+          <w:sz w:val="24"/>
+          <w:szCs w:val="24"/>
+        </w:rPr>
+        <w:t xml:space="preserve">jord </w:t>
+      </w:r>
+      <w:r>
+        <w:rPr>
+          <w:sz w:val="24"/>
+          <w:szCs w:val="24"/>
+        </w:rPr>
+        <w:t xml:space="preserve">gör kulan långsammare medan mark med </w:t>
+      </w:r>
+      <w:r>
+        <w:rPr>
+          <w:i/>
+          <w:sz w:val="24"/>
+          <w:szCs w:val="24"/>
+        </w:rPr>
+        <w:t>eld</w:t>
+      </w:r>
+      <w:r>
+        <w:rPr>
+          <w:sz w:val="24"/>
+          <w:szCs w:val="24"/>
+        </w:rPr>
+        <w:t xml:space="preserve"> gör att kulans element släcker elden och marken blir till </w:t>
+      </w:r>
+      <w:r>
+        <w:rPr>
+          <w:i/>
+          <w:sz w:val="24"/>
+          <w:szCs w:val="24"/>
+        </w:rPr>
+        <w:t>jord</w:t>
+      </w:r>
+      <w:r>
+        <w:rPr>
+          <w:sz w:val="24"/>
+          <w:szCs w:val="24"/>
+        </w:rPr>
+        <w:t xml:space="preserve">, mark med </w:t>
+      </w:r>
+      <w:r>
+        <w:rPr>
+          <w:i/>
+          <w:sz w:val="24"/>
+          <w:szCs w:val="24"/>
+        </w:rPr>
+        <w:t>vind</w:t>
+      </w:r>
+      <w:r>
+        <w:rPr>
+          <w:sz w:val="24"/>
+          <w:szCs w:val="24"/>
+        </w:rPr>
+        <w:t xml:space="preserve"> gör att kulan får både hopp och fartboost.</w:t>
+      </w:r>
+    </w:p>
+    <w:p>
+      <w:pPr>
+        <w:spacing w:line="360" w:lineRule="auto"/>
+        <w:jc w:val="both"/>
+        <w:rPr>
+          <w:sz w:val="24"/>
+          <w:szCs w:val="24"/>
+        </w:rPr>
+      </w:pPr>
+      <w:r>
+        <w:rPr>
+          <w:sz w:val="24"/>
+          <w:szCs w:val="24"/>
+        </w:rPr>
+        <w:t xml:space="preserve">Om kulan är </w:t>
+      </w:r>
+      <w:r>
+        <w:rPr>
+          <w:i/>
+          <w:sz w:val="24"/>
+          <w:szCs w:val="24"/>
+        </w:rPr>
+        <w:t>Vind</w:t>
+      </w:r>
+      <w:r>
+        <w:rPr>
+          <w:sz w:val="24"/>
+          <w:szCs w:val="24"/>
+        </w:rPr>
+        <w:t>, o</w:t>
+      </w:r>
+      <w:r>
+        <w:rPr>
+          <w:sz w:val="24"/>
+          <w:szCs w:val="24"/>
+        </w:rPr>
+        <w:t xml:space="preserve">ch mark är jord kommer </w:t>
+      </w:r>
+      <w:r>
+        <w:rPr>
+          <w:sz w:val="24"/>
+          <w:szCs w:val="24"/>
+        </w:rPr>
+        <w:t>marken förvinna</w:t>
+      </w:r>
+      <w:r>
+        <w:rPr>
+          <w:sz w:val="24"/>
+          <w:szCs w:val="24"/>
+        </w:rPr>
+        <w:t xml:space="preserve"> och om mark är eld</w:t>
+      </w:r>
+      <w:r>
+        <w:rPr>
+          <w:sz w:val="24"/>
+          <w:szCs w:val="24"/>
+        </w:rPr>
+        <w:t xml:space="preserve"> kommer nästa mark bli eld också och att kulan får en fartbestraffning medan mark med vatten gör att </w:t>
+      </w:r>
+      <w:r>
+        <w:rPr>
+          <w:sz w:val="24"/>
+          <w:szCs w:val="24"/>
+        </w:rPr>
+        <w:t>kulan får både hopp och fartboost.</w:t>
+      </w:r>
+    </w:p>
+    <w:p>
+      <w:pPr>
+        <w:spacing w:line="360" w:lineRule="auto"/>
+        <w:jc w:val="both"/>
+        <w:rPr>
+          <w:sz w:val="24"/>
+          <w:szCs w:val="24"/>
+        </w:rPr>
+      </w:pPr>
+    </w:p>
+    <w:p>
+      <w:pPr>
+        <w:spacing w:line="360" w:lineRule="auto"/>
+        <w:jc w:val="both"/>
+        <w:rPr>
+          <w:sz w:val="24"/>
+          <w:szCs w:val="24"/>
+        </w:rPr>
+      </w:pPr>
+      <w:r>
+        <w:rPr>
+          <w:b/>
+          <w:sz w:val="24"/>
+          <w:szCs w:val="24"/>
+        </w:rPr>
+        <w:t xml:space="preserve">Utvecklingsplattform: </w:t>
+      </w:r>
+    </w:p>
+    <w:p>
+      <w:pPr>
+        <w:spacing w:line="360" w:lineRule="auto"/>
+        <w:jc w:val="both"/>
+        <w:rPr>
+          <w:sz w:val="24"/>
+          <w:szCs w:val="24"/>
+        </w:rPr>
+      </w:pPr>
+      <w:r>
+        <w:rPr>
+          <w:sz w:val="24"/>
+          <w:szCs w:val="24"/>
+        </w:rPr>
+        <w:t>Unity</w:t>
+      </w:r>
+    </w:p>
+    <w:p>
+      <w:pPr>
+        <w:spacing w:line="360" w:lineRule="auto"/>
+        <w:jc w:val="both"/>
+        <w:rPr>
+          <w:sz w:val="24"/>
+          <w:szCs w:val="24"/>
+        </w:rPr>
+      </w:pPr>
+    </w:p>
+    <w:p>
+      <w:pPr>
+        <w:spacing w:line="360" w:lineRule="auto"/>
+        <w:jc w:val="both"/>
+        <w:rPr>
+          <w:b/>
+          <w:sz w:val="24"/>
+          <w:szCs w:val="24"/>
+        </w:rPr>
+      </w:pPr>
+      <w:r>
+        <w:rPr>
+          <w:b/>
+          <w:sz w:val="24"/>
+          <w:szCs w:val="24"/>
+        </w:rPr>
+        <w:t>Vinst och förlust</w:t>
+      </w:r>
+      <w:r>
+        <w:rPr>
+          <w:b/>
+          <w:sz w:val="24"/>
+          <w:szCs w:val="24"/>
+        </w:rPr>
+        <w:t>:</w:t>
+      </w:r>
+    </w:p>
+    <w:p>
+      <w:pPr>
+        <w:spacing w:line="360" w:lineRule="auto"/>
+        <w:jc w:val="both"/>
+        <w:rPr>
+          <w:sz w:val="24"/>
+          <w:szCs w:val="24"/>
+        </w:rPr>
+      </w:pPr>
+      <w:r>
+        <w:rPr>
+          <w:sz w:val="24"/>
+          <w:szCs w:val="24"/>
+        </w:rPr>
+        <w:t xml:space="preserve">För att vinna </w:t>
+      </w:r>
+      <w:r>
+        <w:rPr>
+          <w:sz w:val="24"/>
+          <w:szCs w:val="24"/>
+        </w:rPr>
+        <w:t xml:space="preserve">i spelet måste man hålla sig på banan och lösa de olika pusslen som man stöter på. </w:t>
+      </w:r>
+    </w:p>
+    <w:p>
+      <w:pPr>
+        <w:spacing w:line="360" w:lineRule="auto"/>
+        <w:jc w:val="both"/>
+        <w:rPr>
+          <w:sz w:val="24"/>
+          <w:szCs w:val="24"/>
+        </w:rPr>
+      </w:pPr>
+      <w:r>
+        <w:rPr>
+          <w:sz w:val="24"/>
+          <w:szCs w:val="24"/>
+        </w:rPr>
+        <w:t>Förlorar gör man när kulan åker av banan eller att man inte kommit till mål före den utsatta tiden.</w:t>
+      </w:r>
+    </w:p>
+    <w:p>
+      <w:pPr>
+        <w:spacing w:line="360" w:lineRule="auto"/>
+        <w:jc w:val="both"/>
+        <w:rPr>
+          <w:sz w:val="24"/>
+          <w:szCs w:val="24"/>
+        </w:rPr>
+      </w:pPr>
+    </w:p>
+    <w:p>
+      <w:pPr>
+        <w:spacing w:line="360" w:lineRule="auto"/>
+        <w:jc w:val="both"/>
+        <w:rPr>
+          <w:sz w:val="24"/>
+          <w:szCs w:val="24"/>
+        </w:rPr>
+      </w:pPr>
+    </w:p>
+    <w:p>
+      <w:pPr>
+        <w:spacing w:line="360" w:lineRule="auto"/>
+        <w:jc w:val="both"/>
+        <w:rPr>
+          <w:b/>
+          <w:sz w:val="24"/>
+          <w:szCs w:val="24"/>
+        </w:rPr>
+      </w:pPr>
+      <w:r>
+        <w:rPr>
+          <w:b/>
+          <w:sz w:val="24"/>
+          <w:szCs w:val="24"/>
+        </w:rPr>
+        <w:lastRenderedPageBreak/>
+        <w:t>Mål:</w:t>
+      </w:r>
+    </w:p>
+    <w:p>
+      <w:pPr>
+        <w:spacing w:line="360" w:lineRule="auto"/>
+        <w:jc w:val="both"/>
+        <w:rPr>
+          <w:sz w:val="24"/>
+          <w:szCs w:val="24"/>
+        </w:rPr>
+      </w:pPr>
+      <w:r>
+        <w:rPr>
+          <w:sz w:val="24"/>
+          <w:szCs w:val="24"/>
+        </w:rPr>
+        <w:t>Hålla sig på banan.</w:t>
+      </w:r>
+      <w:r>
+        <w:rPr>
+          <w:b/>
+          <w:sz w:val="24"/>
+          <w:szCs w:val="24"/>
+        </w:rPr>
+        <w:t xml:space="preserve"> </w:t>
+      </w:r>
+    </w:p>
+    <w:p>
+      <w:pPr>
+        <w:spacing w:line="360" w:lineRule="auto"/>
+        <w:jc w:val="both"/>
+        <w:rPr>
+          <w:sz w:val="24"/>
+          <w:szCs w:val="24"/>
+        </w:rPr>
+      </w:pPr>
+      <w:r>
+        <w:rPr>
+          <w:sz w:val="24"/>
+          <w:szCs w:val="24"/>
+        </w:rPr>
+        <w:t>Ta sig genom de olika banorna och lösa problemen på vägen.</w:t>
+      </w:r>
+    </w:p>
+    <w:p>
+      <w:pPr>
+        <w:spacing w:line="360" w:lineRule="auto"/>
+        <w:jc w:val="both"/>
+        <w:rPr>
+          <w:sz w:val="24"/>
+          <w:szCs w:val="24"/>
+        </w:rPr>
+      </w:pPr>
+      <w:r>
+        <w:rPr>
+          <w:sz w:val="24"/>
+          <w:szCs w:val="24"/>
+        </w:rPr>
+        <w:t>Klara de fyra element banorna för att få fram femte element banan och klara den för att återställa balansen i världen.</w:t>
+      </w:r>
     </w:p>
     <w:sectPr>
       <w:pgSz w:w="11906" w:h="16838"/>
@@ -486,6 +1454,127 @@
     </w:sectPr>
   </w:body>
 </w:document>
+</file>
+
+<file path=word/numbering.xml><?xml version="1.0" encoding="utf-8"?>
+<w:numbering xmlns:wpc="http://schemas.microsoft.com/office/word/2010/wordprocessingCanvas" xmlns:cx="http://schemas.microsoft.com/office/drawing/2014/chartex" xmlns:cx1="http://schemas.microsoft.com/office/drawing/2015/9/8/chartex" xmlns:cx2="http://schemas.microsoft.com/office/drawing/2015/10/21/chartex" xmlns:cx3="http://schemas.microsoft.com/office/drawing/2016/5/9/chartex" xmlns:cx4="http://schemas.microsoft.com/office/drawing/2016/5/10/chartex" xmlns:cx5="http://schemas.microsoft.com/office/drawing/2016/5/11/chartex" xmlns:cx6="http://schemas.microsoft.com/office/drawing/2016/5/12/chartex" xmlns:cx7="http://schemas.microsoft.com/office/drawing/2016/5/13/chartex" xmlns:cx8="http://schemas.microsoft.com/office/drawing/2016/5/14/chartex" xmlns:mc="http://schemas.openxmlformats.org/markup-compatibility/2006" xmlns:aink="http://schemas.microsoft.com/office/drawing/2016/ink" xmlns:am3d="http://schemas.microsoft.com/office/drawing/2017/model3d" xmlns:o="urn:schemas-microsoft-com:office:office" xmlns:r="http://schemas.openxmlformats.org/officeDocument/2006/relationships" xmlns:m="http://schemas.openxmlformats.org/officeDocument/2006/math" xmlns:v="urn:schemas-microsoft-com:vml" xmlns:wp14="http://schemas.microsoft.com/office/word/2010/wordprocessingDrawing" xmlns:wp="http://schemas.openxmlformats.org/drawingml/2006/wordprocessingDrawing" xmlns:w10="urn:schemas-microsoft-com:office:word" xmlns:w="http://schemas.openxmlformats.org/wordprocessingml/2006/main" xmlns:w14="http://schemas.microsoft.com/office/word/2010/wordml" xmlns:w15="http://schemas.microsoft.com/office/word/2012/wordml" xmlns:w16cid="http://schemas.microsoft.com/office/word/2016/wordml/cid" xmlns:w16se="http://schemas.microsoft.com/office/word/2015/wordml/symex" xmlns:wpg="http://schemas.microsoft.com/office/word/2010/wordprocessingGroup" xmlns:wpi="http://schemas.microsoft.com/office/word/2010/wordprocessingInk" xmlns:wne="http://schemas.microsoft.com/office/word/2006/wordml" xmlns:wps="http://schemas.microsoft.com/office/word/2010/wordprocessingShape" mc:Ignorable="w14 w15 w16se w16cid wp14">
+  <w:abstractNum w:abstractNumId="0" w15:restartNumberingAfterBreak="0">
+    <w:nsid w:val="3CD20AE9"/>
+    <w:multiLevelType w:val="hybridMultilevel"/>
+    <w:tmpl w:val="6760562C"/>
+    <w:lvl w:ilvl="0" w:tplc="041D0001">
+      <w:start w:val="1"/>
+      <w:numFmt w:val="bullet"/>
+      <w:lvlText w:val=""/>
+      <w:lvlJc w:val="left"/>
+      <w:pPr>
+        <w:ind w:left="720" w:hanging="360"/>
+      </w:pPr>
+      <w:rPr>
+        <w:rFonts w:ascii="Symbol" w:hAnsi="Symbol" w:hint="default"/>
+      </w:rPr>
+    </w:lvl>
+    <w:lvl w:ilvl="1" w:tplc="041D0003" w:tentative="1">
+      <w:start w:val="1"/>
+      <w:numFmt w:val="bullet"/>
+      <w:lvlText w:val="o"/>
+      <w:lvlJc w:val="left"/>
+      <w:pPr>
+        <w:ind w:left="1440" w:hanging="360"/>
+      </w:pPr>
+      <w:rPr>
+        <w:rFonts w:ascii="Courier New" w:hAnsi="Courier New" w:cs="Courier New" w:hint="default"/>
+      </w:rPr>
+    </w:lvl>
+    <w:lvl w:ilvl="2" w:tplc="041D0005" w:tentative="1">
+      <w:start w:val="1"/>
+      <w:numFmt w:val="bullet"/>
+      <w:lvlText w:val=""/>
+      <w:lvlJc w:val="left"/>
+      <w:pPr>
+        <w:ind w:left="2160" w:hanging="360"/>
+      </w:pPr>
+      <w:rPr>
+        <w:rFonts w:ascii="Wingdings" w:hAnsi="Wingdings" w:hint="default"/>
+      </w:rPr>
+    </w:lvl>
+    <w:lvl w:ilvl="3" w:tplc="041D0001" w:tentative="1">
+      <w:start w:val="1"/>
+      <w:numFmt w:val="bullet"/>
+      <w:lvlText w:val=""/>
+      <w:lvlJc w:val="left"/>
+      <w:pPr>
+        <w:ind w:left="2880" w:hanging="360"/>
+      </w:pPr>
+      <w:rPr>
+        <w:rFonts w:ascii="Symbol" w:hAnsi="Symbol" w:hint="default"/>
+      </w:rPr>
+    </w:lvl>
+    <w:lvl w:ilvl="4" w:tplc="041D0003" w:tentative="1">
+      <w:start w:val="1"/>
+      <w:numFmt w:val="bullet"/>
+      <w:lvlText w:val="o"/>
+      <w:lvlJc w:val="left"/>
+      <w:pPr>
+        <w:ind w:left="3600" w:hanging="360"/>
+      </w:pPr>
+      <w:rPr>
+        <w:rFonts w:ascii="Courier New" w:hAnsi="Courier New" w:cs="Courier New" w:hint="default"/>
+      </w:rPr>
+    </w:lvl>
+    <w:lvl w:ilvl="5" w:tplc="041D0005" w:tentative="1">
+      <w:start w:val="1"/>
+      <w:numFmt w:val="bullet"/>
+      <w:lvlText w:val=""/>
+      <w:lvlJc w:val="left"/>
+      <w:pPr>
+        <w:ind w:left="4320" w:hanging="360"/>
+      </w:pPr>
+      <w:rPr>
+        <w:rFonts w:ascii="Wingdings" w:hAnsi="Wingdings" w:hint="default"/>
+      </w:rPr>
+    </w:lvl>
+    <w:lvl w:ilvl="6" w:tplc="041D0001" w:tentative="1">
+      <w:start w:val="1"/>
+      <w:numFmt w:val="bullet"/>
+      <w:lvlText w:val=""/>
+      <w:lvlJc w:val="left"/>
+      <w:pPr>
+        <w:ind w:left="5040" w:hanging="360"/>
+      </w:pPr>
+      <w:rPr>
+        <w:rFonts w:ascii="Symbol" w:hAnsi="Symbol" w:hint="default"/>
+      </w:rPr>
+    </w:lvl>
+    <w:lvl w:ilvl="7" w:tplc="041D0003" w:tentative="1">
+      <w:start w:val="1"/>
+      <w:numFmt w:val="bullet"/>
+      <w:lvlText w:val="o"/>
+      <w:lvlJc w:val="left"/>
+      <w:pPr>
+        <w:ind w:left="5760" w:hanging="360"/>
+      </w:pPr>
+      <w:rPr>
+        <w:rFonts w:ascii="Courier New" w:hAnsi="Courier New" w:cs="Courier New" w:hint="default"/>
+      </w:rPr>
+    </w:lvl>
+    <w:lvl w:ilvl="8" w:tplc="041D0005" w:tentative="1">
+      <w:start w:val="1"/>
+      <w:numFmt w:val="bullet"/>
+      <w:lvlText w:val=""/>
+      <w:lvlJc w:val="left"/>
+      <w:pPr>
+        <w:ind w:left="6480" w:hanging="360"/>
+      </w:pPr>
+      <w:rPr>
+        <w:rFonts w:ascii="Wingdings" w:hAnsi="Wingdings" w:hint="default"/>
+      </w:rPr>
+    </w:lvl>
+  </w:abstractNum>
+  <w:num w:numId="1">
+    <w:abstractNumId w:val="0"/>
+  </w:num>
+</w:numbering>
 </file>
 
 <file path=word/styles.xml><?xml version="1.0" encoding="utf-8"?>
@@ -611,6 +1700,7 @@
     <w:lsdException w:name="HTML Sample" w:semiHidden="1" w:unhideWhenUsed="1"/>
     <w:lsdException w:name="HTML Typewriter" w:semiHidden="1" w:unhideWhenUsed="1"/>
     <w:lsdException w:name="HTML Variable" w:semiHidden="1" w:unhideWhenUsed="1"/>
+    <w:lsdException w:name="Normal Table" w:semiHidden="1" w:unhideWhenUsed="1"/>
     <w:lsdException w:name="annotation subject" w:semiHidden="1" w:unhideWhenUsed="1"/>
     <w:lsdException w:name="No List" w:semiHidden="1" w:unhideWhenUsed="1"/>
     <w:lsdException w:name="Outline List 1" w:semiHidden="1" w:unhideWhenUsed="1"/>
@@ -657,8 +1747,10 @@
     <w:lsdException w:name="Table Subtle 2" w:semiHidden="1" w:unhideWhenUsed="1"/>
     <w:lsdException w:name="Table Web 1" w:semiHidden="1" w:unhideWhenUsed="1"/>
     <w:lsdException w:name="Table Web 2" w:semiHidden="1" w:unhideWhenUsed="1"/>
+    <w:lsdException w:name="Table Web 3" w:semiHidden="1" w:unhideWhenUsed="1"/>
     <w:lsdException w:name="Balloon Text" w:semiHidden="1" w:unhideWhenUsed="1"/>
     <w:lsdException w:name="Table Grid" w:uiPriority="39"/>
+    <w:lsdException w:name="Table Theme" w:semiHidden="1" w:unhideWhenUsed="1"/>
     <w:lsdException w:name="Placeholder Text" w:semiHidden="1"/>
     <w:lsdException w:name="No Spacing" w:uiPriority="1" w:qFormat="1"/>
     <w:lsdException w:name="Light Shading" w:uiPriority="60"/>
@@ -910,6 +2002,17 @@
     <w:uiPriority w:val="99"/>
     <w:semiHidden/>
     <w:unhideWhenUsed/>
+  </w:style>
+  <w:style w:type="paragraph" w:styleId="Liststycke">
+    <w:name w:val="List Paragraph"/>
+    <w:basedOn w:val="Normal"/>
+    <w:uiPriority w:val="34"/>
+    <w:qFormat/>
+    <w:rsid w:val="002A38DB"/>
+    <w:pPr>
+      <w:ind w:left="720"/>
+      <w:contextualSpacing/>
+    </w:pPr>
   </w:style>
 </w:styles>
 </file>

</xml_diff>